<commit_message>
perfect checks + crytography
</commit_message>
<xml_diff>
--- a/CompService/Form1/bin/Debug/templates/template.docx
+++ b/CompService/Form1/bin/Debug/templates/template.docx
@@ -24,7 +24,6 @@
         </w:rPr>
         <w:t xml:space="preserve">Сервисный центр </w:t>
       </w:r>
-      <w:proofErr w:type="spellStart"/>
       <w:r>
         <w:rPr>
           <w:rFonts w:cstheme="minorHAnsi"/>
@@ -35,7 +34,6 @@
         </w:rPr>
         <w:t>CompService</w:t>
       </w:r>
-      <w:proofErr w:type="spellEnd"/>
       <w:r>
         <w:rPr>
           <w:rFonts w:cstheme="minorHAnsi"/>
@@ -91,7 +89,6 @@
         </w:rPr>
         <w:t>%</w:t>
       </w:r>
-      <w:proofErr w:type="spellStart"/>
       <w:r>
         <w:rPr>
           <w:rFonts w:cstheme="minorHAnsi"/>
@@ -102,7 +99,6 @@
         </w:rPr>
         <w:t>IdOrder</w:t>
       </w:r>
-      <w:proofErr w:type="spellEnd"/>
       <w:r>
         <w:rPr>
           <w:rFonts w:cstheme="minorHAnsi"/>
@@ -118,19 +114,8 @@
           <w:szCs w:val="40"/>
           <w:u w:val="single"/>
         </w:rPr>
-        <w:t>%</w:t>
-      </w:r>
-      <w:proofErr w:type="spellStart"/>
-      <w:r>
-        <w:rPr>
-          <w:rFonts w:cstheme="minorHAnsi"/>
-          <w:sz w:val="28"/>
-          <w:szCs w:val="40"/>
-          <w:u w:val="single"/>
-        </w:rPr>
-        <w:t>CompletionDate</w:t>
-      </w:r>
-      <w:proofErr w:type="spellEnd"/>
+        <w:t>%CompletionDate</w:t>
+      </w:r>
     </w:p>
     <w:p>
       <w:pPr>
@@ -192,19 +177,8 @@
                 <w:szCs w:val="40"/>
                 <w:u w:val="single"/>
               </w:rPr>
-              <w:t>%</w:t>
-            </w:r>
-            <w:proofErr w:type="spellStart"/>
-            <w:r>
-              <w:rPr>
-                <w:rFonts w:cstheme="minorHAnsi"/>
-                <w:sz w:val="28"/>
-                <w:szCs w:val="40"/>
-                <w:u w:val="single"/>
-              </w:rPr>
-              <w:t>FullName</w:t>
-            </w:r>
-            <w:proofErr w:type="spellEnd"/>
+              <w:t>%FullName</w:t>
+            </w:r>
           </w:p>
         </w:tc>
         <w:tc>
@@ -228,47 +202,25 @@
                 <w:szCs w:val="40"/>
                 <w:lang w:val="en-US"/>
               </w:rPr>
-              <w:t xml:space="preserve">Дата </w:t>
-            </w:r>
-            <w:proofErr w:type="spellStart"/>
+              <w:t>Дата при</w:t>
+            </w:r>
             <w:r>
               <w:rPr>
                 <w:rFonts w:cstheme="minorHAnsi"/>
                 <w:sz w:val="28"/>
                 <w:szCs w:val="40"/>
-                <w:lang w:val="en-US"/>
-              </w:rPr>
-              <w:t>при</w:t>
-            </w:r>
-            <w:proofErr w:type="spellEnd"/>
+              </w:rPr>
+              <w:t xml:space="preserve">ёма: </w:t>
+            </w:r>
             <w:r>
               <w:rPr>
                 <w:rFonts w:cstheme="minorHAnsi"/>
                 <w:sz w:val="28"/>
                 <w:szCs w:val="40"/>
-              </w:rPr>
-              <w:t xml:space="preserve">ёма: </w:t>
-            </w:r>
-            <w:r>
-              <w:rPr>
-                <w:rFonts w:cstheme="minorHAnsi"/>
-                <w:sz w:val="28"/>
-                <w:szCs w:val="40"/>
                 <w:u w:val="single"/>
               </w:rPr>
-              <w:t>%</w:t>
-            </w:r>
-            <w:proofErr w:type="spellStart"/>
-            <w:r>
-              <w:rPr>
-                <w:rFonts w:cstheme="minorHAnsi"/>
-                <w:sz w:val="28"/>
-                <w:szCs w:val="40"/>
-                <w:u w:val="single"/>
-              </w:rPr>
-              <w:t>ReceiptDate</w:t>
-            </w:r>
-            <w:proofErr w:type="spellEnd"/>
+              <w:t>%ReceiptDate</w:t>
+            </w:r>
           </w:p>
         </w:tc>
       </w:tr>
@@ -304,71 +256,49 @@
                 <w:szCs w:val="40"/>
                 <w:u w:val="single"/>
               </w:rPr>
-              <w:t>%</w:t>
-            </w:r>
-            <w:proofErr w:type="spellStart"/>
-            <w:r>
+              <w:t>%PhoneNumber</w:t>
+            </w:r>
+          </w:p>
+        </w:tc>
+        <w:tc>
+          <w:tcPr>
+            <w:tcW w:w="5920" w:type="dxa"/>
+          </w:tcPr>
+          <w:p>
+            <w:pPr>
+              <w:ind w:left="708"/>
               <w:rPr>
                 <w:rFonts w:cstheme="minorHAnsi"/>
                 <w:sz w:val="28"/>
                 <w:szCs w:val="40"/>
+              </w:rPr>
+            </w:pPr>
+            <w:r>
+              <w:rPr>
+                <w:rFonts w:cstheme="minorHAnsi"/>
+                <w:sz w:val="28"/>
+                <w:szCs w:val="40"/>
+                <w:lang w:val="en-US"/>
+              </w:rPr>
+              <w:t>S/N</w:t>
+            </w:r>
+            <w:r>
+              <w:rPr>
+                <w:rFonts w:cstheme="minorHAnsi"/>
+                <w:sz w:val="28"/>
+                <w:szCs w:val="40"/>
+              </w:rPr>
+              <w:t xml:space="preserve">: </w:t>
+            </w:r>
+            <w:r>
+              <w:rPr>
+                <w:rFonts w:cstheme="minorHAnsi"/>
+                <w:sz w:val="28"/>
+                <w:szCs w:val="40"/>
                 <w:u w:val="single"/>
               </w:rPr>
-              <w:t>PhoneNumber</w:t>
-            </w:r>
-            <w:proofErr w:type="spellEnd"/>
-          </w:p>
-        </w:tc>
-        <w:tc>
-          <w:tcPr>
-            <w:tcW w:w="5920" w:type="dxa"/>
-          </w:tcPr>
-          <w:p>
-            <w:pPr>
-              <w:ind w:left="708"/>
-              <w:rPr>
-                <w:rFonts w:cstheme="minorHAnsi"/>
-                <w:sz w:val="28"/>
-                <w:szCs w:val="40"/>
-              </w:rPr>
-            </w:pPr>
-            <w:r>
-              <w:rPr>
-                <w:rFonts w:cstheme="minorHAnsi"/>
-                <w:sz w:val="28"/>
-                <w:szCs w:val="40"/>
-                <w:lang w:val="en-US"/>
-              </w:rPr>
-              <w:t>S/N</w:t>
-            </w:r>
-            <w:r>
-              <w:rPr>
-                <w:rFonts w:cstheme="minorHAnsi"/>
-                <w:sz w:val="28"/>
-                <w:szCs w:val="40"/>
-              </w:rPr>
-              <w:t xml:space="preserve">: </w:t>
-            </w:r>
-            <w:r>
-              <w:rPr>
-                <w:rFonts w:cstheme="minorHAnsi"/>
-                <w:sz w:val="28"/>
-                <w:szCs w:val="40"/>
-                <w:u w:val="single"/>
-              </w:rPr>
-              <w:t>%</w:t>
-            </w:r>
-            <w:proofErr w:type="spellStart"/>
-            <w:r>
-              <w:rPr>
-                <w:rFonts w:cstheme="minorHAnsi"/>
-                <w:sz w:val="28"/>
-                <w:szCs w:val="40"/>
-                <w:u w:val="single"/>
-              </w:rPr>
-              <w:t>SerialNumber</w:t>
-            </w:r>
-            <w:proofErr w:type="spellEnd"/>
+              <w:t>%SerialNumber</w:t>
+            </w:r>
           </w:p>
         </w:tc>
       </w:tr>
@@ -390,9 +320,9 @@
       </w:tblPr>
       <w:tblGrid>
         <w:gridCol w:w="1555"/>
-        <w:gridCol w:w="5244"/>
-        <w:gridCol w:w="2127"/>
-        <w:gridCol w:w="1559"/>
+        <w:gridCol w:w="5103"/>
+        <w:gridCol w:w="2126"/>
+        <w:gridCol w:w="1701"/>
       </w:tblGrid>
       <w:tr>
         <w:trPr>
@@ -425,7 +355,7 @@
         </w:tc>
         <w:tc>
           <w:tcPr>
-            <w:tcW w:w="5244" w:type="dxa"/>
+            <w:tcW w:w="5103" w:type="dxa"/>
             <w:vAlign w:val="center"/>
           </w:tcPr>
           <w:p>
@@ -450,7 +380,7 @@
         </w:tc>
         <w:tc>
           <w:tcPr>
-            <w:tcW w:w="2127" w:type="dxa"/>
+            <w:tcW w:w="2126" w:type="dxa"/>
             <w:vAlign w:val="center"/>
           </w:tcPr>
           <w:p>
@@ -475,7 +405,7 @@
         </w:tc>
         <w:tc>
           <w:tcPr>
-            <w:tcW w:w="1559" w:type="dxa"/>
+            <w:tcW w:w="1701" w:type="dxa"/>
             <w:vAlign w:val="center"/>
           </w:tcPr>
           <w:p>
@@ -521,7 +451,7 @@
         </w:tc>
         <w:tc>
           <w:tcPr>
-            <w:tcW w:w="5244" w:type="dxa"/>
+            <w:tcW w:w="5103" w:type="dxa"/>
             <w:vAlign w:val="center"/>
           </w:tcPr>
           <w:p>
@@ -537,7 +467,7 @@
         </w:tc>
         <w:tc>
           <w:tcPr>
-            <w:tcW w:w="2127" w:type="dxa"/>
+            <w:tcW w:w="2126" w:type="dxa"/>
           </w:tcPr>
           <w:p>
             <w:pPr>
@@ -552,7 +482,7 @@
         </w:tc>
         <w:tc>
           <w:tcPr>
-            <w:tcW w:w="1559" w:type="dxa"/>
+            <w:tcW w:w="1701" w:type="dxa"/>
           </w:tcPr>
           <w:p>
             <w:pPr>
@@ -586,9 +516,9 @@
       </w:tblPr>
       <w:tblGrid>
         <w:gridCol w:w="1555"/>
-        <w:gridCol w:w="5244"/>
-        <w:gridCol w:w="2127"/>
-        <w:gridCol w:w="1559"/>
+        <w:gridCol w:w="5103"/>
+        <w:gridCol w:w="2126"/>
+        <w:gridCol w:w="1701"/>
       </w:tblGrid>
       <w:tr>
         <w:trPr>
@@ -636,7 +566,7 @@
         </w:tc>
         <w:tc>
           <w:tcPr>
-            <w:tcW w:w="5244" w:type="dxa"/>
+            <w:tcW w:w="5103" w:type="dxa"/>
             <w:vAlign w:val="center"/>
           </w:tcPr>
           <w:p>
@@ -661,7 +591,7 @@
         </w:tc>
         <w:tc>
           <w:tcPr>
-            <w:tcW w:w="2127" w:type="dxa"/>
+            <w:tcW w:w="2126" w:type="dxa"/>
           </w:tcPr>
           <w:p>
             <w:pPr>
@@ -687,7 +617,7 @@
         </w:tc>
         <w:tc>
           <w:tcPr>
-            <w:tcW w:w="1559" w:type="dxa"/>
+            <w:tcW w:w="1701" w:type="dxa"/>
           </w:tcPr>
           <w:p>
             <w:pPr>
@@ -730,7 +660,7 @@
         </w:tc>
         <w:tc>
           <w:tcPr>
-            <w:tcW w:w="5244" w:type="dxa"/>
+            <w:tcW w:w="5103" w:type="dxa"/>
             <w:vAlign w:val="center"/>
           </w:tcPr>
           <w:p>
@@ -746,7 +676,7 @@
         </w:tc>
         <w:tc>
           <w:tcPr>
-            <w:tcW w:w="2127" w:type="dxa"/>
+            <w:tcW w:w="2126" w:type="dxa"/>
           </w:tcPr>
           <w:p>
             <w:pPr>
@@ -761,7 +691,7 @@
         </w:tc>
         <w:tc>
           <w:tcPr>
-            <w:tcW w:w="1559" w:type="dxa"/>
+            <w:tcW w:w="1701" w:type="dxa"/>
           </w:tcPr>
           <w:p>
             <w:pPr>
@@ -793,7 +723,6 @@
           <w:rFonts w:cstheme="minorHAnsi"/>
           <w:sz w:val="28"/>
           <w:szCs w:val="40"/>
-          <w:lang w:val="en-US"/>
         </w:rPr>
       </w:pPr>
       <w:r>
@@ -802,18 +731,35 @@
           <w:sz w:val="28"/>
           <w:szCs w:val="40"/>
         </w:rPr>
-        <w:t xml:space="preserve">Итоговая стоимость: </w:t>
+        <w:t>Итого</w:t>
       </w:r>
       <w:r>
         <w:rPr>
           <w:rFonts w:cstheme="minorHAnsi"/>
           <w:sz w:val="28"/>
           <w:szCs w:val="40"/>
+        </w:rPr>
+        <w:t xml:space="preserve"> к оплате</w:t>
+      </w:r>
+      <w:bookmarkStart w:id="0" w:name="_GoBack"/>
+      <w:bookmarkEnd w:id="0"/>
+      <w:r>
+        <w:rPr>
+          <w:rFonts w:cstheme="minorHAnsi"/>
+          <w:sz w:val="28"/>
+          <w:szCs w:val="40"/>
+        </w:rPr>
+        <w:t xml:space="preserve">: </w:t>
+      </w:r>
+      <w:r>
+        <w:rPr>
+          <w:rFonts w:cstheme="minorHAnsi"/>
+          <w:sz w:val="28"/>
+          <w:szCs w:val="40"/>
           <w:u w:val="single"/>
         </w:rPr>
         <w:t>%</w:t>
       </w:r>
-      <w:proofErr w:type="spellStart"/>
       <w:r>
         <w:rPr>
           <w:rFonts w:cstheme="minorHAnsi"/>
@@ -824,7 +770,6 @@
         </w:rPr>
         <w:t>rubPrice</w:t>
       </w:r>
-      <w:proofErr w:type="spellEnd"/>
       <w:r>
         <w:rPr>
           <w:rFonts w:cstheme="minorHAnsi"/>
@@ -850,7 +795,6 @@
         </w:rPr>
         <w:t>%</w:t>
       </w:r>
-      <w:proofErr w:type="spellStart"/>
       <w:r>
         <w:rPr>
           <w:rFonts w:cstheme="minorHAnsi"/>
@@ -861,7 +805,6 @@
         </w:rPr>
         <w:t>copPrice</w:t>
       </w:r>
-      <w:proofErr w:type="spellEnd"/>
       <w:r>
         <w:rPr>
           <w:rFonts w:cstheme="minorHAnsi"/>
@@ -870,8 +813,6 @@
         </w:rPr>
         <w:t xml:space="preserve"> коп.</w:t>
       </w:r>
-      <w:bookmarkStart w:id="0" w:name="_GoBack"/>
-      <w:bookmarkEnd w:id="0"/>
     </w:p>
     <w:p>
       <w:pPr>
@@ -916,7 +857,6 @@
         </w:rPr>
         <w:t>“</w:t>
       </w:r>
-      <w:proofErr w:type="spellStart"/>
       <w:r>
         <w:rPr>
           <w:rFonts w:cstheme="minorHAnsi"/>
@@ -926,7 +866,6 @@
         </w:rPr>
         <w:t>CompService</w:t>
       </w:r>
-      <w:proofErr w:type="spellEnd"/>
       <w:r>
         <w:rPr>
           <w:rFonts w:cstheme="minorHAnsi"/>
@@ -982,18 +921,25 @@
                 <w:sz w:val="24"/>
                 <w:szCs w:val="40"/>
                 <w:u w:val="single"/>
+              </w:rPr>
+              <w:t xml:space="preserve">                            </w:t>
+            </w:r>
+            <w:r>
+              <w:rPr>
+                <w:rFonts w:cstheme="minorHAnsi"/>
+                <w:sz w:val="24"/>
+                <w:szCs w:val="40"/>
+              </w:rPr>
+              <w:t xml:space="preserve"> </w:t>
+            </w:r>
+            <w:r>
+              <w:rPr>
+                <w:rFonts w:cstheme="minorHAnsi"/>
+                <w:sz w:val="24"/>
+                <w:szCs w:val="40"/>
                 <w:lang w:val="en-US"/>
               </w:rPr>
-              <w:t xml:space="preserve">                            </w:t>
-            </w:r>
-            <w:r>
-              <w:rPr>
-                <w:rFonts w:cstheme="minorHAnsi"/>
-                <w:sz w:val="24"/>
-                <w:szCs w:val="40"/>
-                <w:lang w:val="en-US"/>
-              </w:rPr>
-              <w:t xml:space="preserve"> /</w:t>
+              <w:t>/</w:t>
             </w:r>
             <w:r>
               <w:rPr>
@@ -1153,35 +1099,16 @@
                 <w:sz w:val="20"/>
                 <w:szCs w:val="40"/>
               </w:rPr>
-              <w:t xml:space="preserve">       </w:t>
+              <w:t xml:space="preserve">       П</w:t>
             </w:r>
             <w:r>
               <w:rPr>
                 <w:rFonts w:cstheme="minorHAnsi"/>
                 <w:sz w:val="20"/>
                 <w:szCs w:val="40"/>
-              </w:rPr>
-              <w:t>П</w:t>
-            </w:r>
-            <w:proofErr w:type="spellStart"/>
-            <w:r>
-              <w:rPr>
-                <w:rFonts w:cstheme="minorHAnsi"/>
-                <w:sz w:val="20"/>
-                <w:szCs w:val="40"/>
                 <w:lang w:val="en-US"/>
               </w:rPr>
-              <w:t>одпись</w:t>
-            </w:r>
-            <w:proofErr w:type="spellEnd"/>
-            <w:r>
-              <w:rPr>
-                <w:rFonts w:cstheme="minorHAnsi"/>
-                <w:sz w:val="20"/>
-                <w:szCs w:val="40"/>
-                <w:lang w:val="en-US"/>
-              </w:rPr>
-              <w:t xml:space="preserve"> </w:t>
+              <w:t xml:space="preserve">одпись </w:t>
             </w:r>
             <w:r>
               <w:rPr>

</xml_diff>